<commit_message>
updating conclusion section title
</commit_message>
<xml_diff>
--- a/documents/SA&D-Team5-OpenNEX.docx
+++ b/documents/SA&D-Team5-OpenNEX.docx
@@ -3774,8 +3774,6 @@
       <w:r>
         <w:t xml:space="preserve"> </w:t>
       </w:r>
-      <w:bookmarkStart w:id="13" w:name="_GoBack"/>
-      <w:bookmarkEnd w:id="13"/>
     </w:p>
     <w:p>
       <w:pPr>
@@ -3805,7 +3803,13 @@
         <w:jc w:val="both"/>
       </w:pPr>
       <w:r>
-        <w:t>Experiments and analysis</w:t>
+        <w:t xml:space="preserve">Experiments and </w:t>
+      </w:r>
+      <w:r>
+        <w:t>A</w:t>
+      </w:r>
+      <w:r>
+        <w:t>nalysis</w:t>
       </w:r>
     </w:p>
     <w:p>
@@ -4528,11 +4532,16 @@
         <w:pStyle w:val="Heading1"/>
         <w:jc w:val="both"/>
       </w:pPr>
-      <w:bookmarkStart w:id="14" w:name="h.bl5kvmnwk2p4" w:colFirst="0" w:colLast="0"/>
+      <w:bookmarkStart w:id="13" w:name="h.bl5kvmnwk2p4" w:colFirst="0" w:colLast="0"/>
+      <w:bookmarkEnd w:id="13"/>
+      <w:r>
+        <w:t>Conclusion</w:t>
+      </w:r>
+      <w:r>
+        <w:t xml:space="preserve"> and Future Work</w:t>
+      </w:r>
+      <w:bookmarkStart w:id="14" w:name="_GoBack"/>
       <w:bookmarkEnd w:id="14"/>
-      <w:r>
-        <w:t>Conclusion</w:t>
-      </w:r>
     </w:p>
     <w:p>
       <w:pPr>
@@ -4976,7 +4985,7 @@
         <w:rStyle w:val="PageNumber"/>
         <w:noProof/>
       </w:rPr>
-      <w:t>18</w:t>
+      <w:t>17</w:t>
     </w:r>
     <w:r>
       <w:rPr>
@@ -8858,7 +8867,7 @@
 </file>
 
 <file path=customXml/itemProps1.xml><?xml version="1.0" encoding="utf-8"?>
-<ds:datastoreItem xmlns:ds="http://schemas.openxmlformats.org/officeDocument/2006/customXml" ds:itemID="{AE8F4FE6-1FB4-7E41-A53C-D546EFA5347B}">
+<ds:datastoreItem xmlns:ds="http://schemas.openxmlformats.org/officeDocument/2006/customXml" ds:itemID="{C7E55780-0C71-DF44-8700-1ABB6A3F2287}">
   <ds:schemaRefs>
     <ds:schemaRef ds:uri="http://schemas.openxmlformats.org/officeDocument/2006/bibliography"/>
   </ds:schemaRefs>

</xml_diff>